<commit_message>
Added some output in functions
</commit_message>
<xml_diff>
--- a/LR2/Korshkov_Aleksandr_lr2_8.docx
+++ b/LR2/Korshkov_Aleksandr_lr2_8.docx
@@ -1551,21 +1551,7 @@
           <w:color w:val="000000"/>
           <w:szCs w:val="28"/>
         </w:rPr>
-        <w:t>), итеративная</w:t>
-      </w:r>
-      <w:r>
-        <w:rPr>
-          <w:color w:val="000000"/>
-          <w:szCs w:val="28"/>
-        </w:rPr>
-        <w:t xml:space="preserve"> </w:t>
-      </w:r>
-      <w:r>
-        <w:rPr>
-          <w:color w:val="000000"/>
-          <w:szCs w:val="28"/>
-        </w:rPr>
-        <w:t>реализация.</w:t>
+        <w:t>), итеративная реализация.</w:t>
       </w:r>
     </w:p>
     <w:p>
@@ -1707,9 +1693,31 @@
         <w:rPr>
           <w:sz w:val="28"/>
           <w:szCs w:val="28"/>
-          <w:lang w:val="en-US"/>
-        </w:rPr>
-      </w:pPr>
+        </w:rPr>
+      </w:pPr>
+      <w:r>
+        <w:rPr>
+          <w:sz w:val="28"/>
+          <w:szCs w:val="28"/>
+        </w:rPr>
+        <w:t xml:space="preserve">Динамическое программирование. Итеративная реализация. Алгоритм </w:t>
+      </w:r>
+      <w:proofErr w:type="spellStart"/>
+      <w:r>
+        <w:rPr>
+          <w:sz w:val="28"/>
+          <w:szCs w:val="28"/>
+        </w:rPr>
+        <w:t>Хельда</w:t>
+      </w:r>
+      <w:proofErr w:type="spellEnd"/>
+      <w:r>
+        <w:rPr>
+          <w:sz w:val="28"/>
+          <w:szCs w:val="28"/>
+        </w:rPr>
+        <w:t xml:space="preserve">-Капра. </w:t>
+      </w:r>
     </w:p>
     <w:p>
       <w:pPr>
@@ -1724,6 +1732,20 @@
           <w:lang w:val="en-US"/>
         </w:rPr>
       </w:pPr>
+      <w:r>
+        <w:rPr>
+          <w:sz w:val="28"/>
+          <w:szCs w:val="28"/>
+        </w:rPr>
+        <w:t>Алгоритм лучшего соседа</w:t>
+      </w:r>
+      <w:r>
+        <w:rPr>
+          <w:sz w:val="28"/>
+          <w:szCs w:val="28"/>
+        </w:rPr>
+        <w:t xml:space="preserve">. Решение через </w:t>
+      </w:r>
     </w:p>
     <w:p>
       <w:pPr>
@@ -1829,15 +1851,7 @@
           <w:sz w:val="28"/>
           <w:szCs w:val="28"/>
         </w:rPr>
-        <w:t>:</w:t>
-      </w:r>
-      <w:r>
-        <w:rPr>
-          <w:rFonts w:eastAsia="NSimSun"/>
-          <w:sz w:val="28"/>
-          <w:szCs w:val="28"/>
-        </w:rPr>
-        <w:t xml:space="preserve"> </w:t>
+        <w:t xml:space="preserve">: </w:t>
       </w:r>
       <m:oMath>
         <m:r>
@@ -1846,15 +1860,7 @@
             <w:sz w:val="28"/>
             <w:szCs w:val="28"/>
           </w:rPr>
-          <m:t>O</m:t>
-        </m:r>
-        <m:r>
-          <w:rPr>
-            <w:rFonts w:ascii="Cambria Math" w:hAnsi="Cambria Math"/>
-            <w:sz w:val="28"/>
-            <w:szCs w:val="28"/>
-          </w:rPr>
-          <m:t>(</m:t>
+          <m:t>O(</m:t>
         </m:r>
         <m:sSup>
           <m:sSupPr>
@@ -1989,31 +1995,7 @@
             <w:sz w:val="28"/>
             <w:szCs w:val="28"/>
           </w:rPr>
-          <m:t>O</m:t>
-        </m:r>
-        <m:r>
-          <w:rPr>
-            <w:rFonts w:ascii="Cambria Math" w:hAnsi="Cambria Math"/>
-            <w:sz w:val="28"/>
-            <w:szCs w:val="28"/>
-          </w:rPr>
-          <m:t>(</m:t>
-        </m:r>
-        <m:r>
-          <w:rPr>
-            <w:rFonts w:ascii="Cambria Math" w:hAnsi="Cambria Math"/>
-            <w:sz w:val="28"/>
-            <w:szCs w:val="28"/>
-          </w:rPr>
-          <m:t>n</m:t>
-        </m:r>
-        <m:r>
-          <w:rPr>
-            <w:rFonts w:ascii="Cambria Math" w:hAnsi="Cambria Math"/>
-            <w:sz w:val="28"/>
-            <w:szCs w:val="28"/>
-          </w:rPr>
-          <m:t>*</m:t>
+          <m:t>O(n*</m:t>
         </m:r>
         <m:sSup>
           <m:sSupPr>
@@ -2155,15 +2137,7 @@
             <w:sz w:val="28"/>
             <w:szCs w:val="28"/>
           </w:rPr>
-          <m:t>O</m:t>
-        </m:r>
-        <m:r>
-          <w:rPr>
-            <w:rFonts w:ascii="Cambria Math" w:hAnsi="Cambria Math"/>
-            <w:sz w:val="28"/>
-            <w:szCs w:val="28"/>
-          </w:rPr>
-          <m:t>(</m:t>
+          <m:t>O(</m:t>
         </m:r>
         <m:sSup>
           <m:sSupPr>
@@ -2263,15 +2237,7 @@
             <w:sz w:val="28"/>
             <w:szCs w:val="28"/>
           </w:rPr>
-          <m:t>O</m:t>
-        </m:r>
-        <m:r>
-          <w:rPr>
-            <w:rFonts w:ascii="Cambria Math" w:hAnsi="Cambria Math"/>
-            <w:sz w:val="28"/>
-            <w:szCs w:val="28"/>
-          </w:rPr>
-          <m:t>(</m:t>
+          <m:t>O(</m:t>
         </m:r>
         <m:sSup>
           <m:sSupPr>
@@ -2928,10 +2894,7 @@
         <w:t>int</w:t>
       </w:r>
       <w:r>
-        <w:t>]]]</w:t>
-      </w:r>
-      <w:r>
-        <w:t xml:space="preserve"> – </w:t>
+        <w:t xml:space="preserve">]]] – </w:t>
       </w:r>
       <w:r>
         <w:t>загружает</w:t>
@@ -2976,6 +2939,9 @@
     <w:p>
       <w:pPr>
         <w:pStyle w:val="Textbody"/>
+        <w:rPr>
+          <w:lang w:val="en-US"/>
+        </w:rPr>
       </w:pPr>
       <w:proofErr w:type="spellStart"/>
       <w:r>
@@ -3096,11 +3062,17 @@
     <w:p>
       <w:pPr>
         <w:pStyle w:val="Textbody"/>
+        <w:rPr>
+          <w:lang w:val="en-US"/>
+        </w:rPr>
       </w:pPr>
       <w:r>
         <w:t>Файл</w:t>
       </w:r>
       <w:r>
+        <w:rPr>
+          <w:lang w:val="en-US"/>
+        </w:rPr>
         <w:t xml:space="preserve"> </w:t>
       </w:r>
       <w:r>
@@ -3110,6 +3082,9 @@
         <w:t>tsp</w:t>
       </w:r>
       <w:r>
+        <w:rPr>
+          <w:lang w:val="en-US"/>
+        </w:rPr>
         <w:t>_</w:t>
       </w:r>
       <w:r>
@@ -3119,54 +3094,79 @@
         <w:t>exact</w:t>
       </w:r>
       <w:r>
+        <w:rPr>
+          <w:lang w:val="en-US"/>
+        </w:rPr>
         <w:t>.</w:t>
       </w:r>
+      <w:r>
+        <w:rPr>
+          <w:lang w:val="en-US"/>
+        </w:rPr>
+        <w:t>py</w:t>
+      </w:r>
+      <w:r>
+        <w:rPr>
+          <w:lang w:val="en-US"/>
+        </w:rPr>
+        <w:t xml:space="preserve"> </w:t>
+      </w:r>
+      <w:r>
+        <w:t>содержит</w:t>
+      </w:r>
+      <w:r>
+        <w:rPr>
+          <w:lang w:val="en-US"/>
+        </w:rPr>
+        <w:t xml:space="preserve"> </w:t>
+      </w:r>
+      <w:r>
+        <w:t>функцию</w:t>
+      </w:r>
+      <w:r>
+        <w:rPr>
+          <w:lang w:val="en-US"/>
+        </w:rPr>
+        <w:t xml:space="preserve"> </w:t>
+      </w:r>
       <w:proofErr w:type="spellStart"/>
       <w:r>
         <w:rPr>
           <w:lang w:val="en-US"/>
         </w:rPr>
-        <w:t>py</w:t>
+        <w:t>tsp</w:t>
+      </w:r>
+      <w:r>
+        <w:rPr>
+          <w:lang w:val="en-US"/>
+        </w:rPr>
+        <w:t>_</w:t>
+      </w:r>
+      <w:proofErr w:type="gramStart"/>
+      <w:r>
+        <w:rPr>
+          <w:lang w:val="en-US"/>
+        </w:rPr>
+        <w:t>dp</w:t>
       </w:r>
       <w:proofErr w:type="spellEnd"/>
       <w:r>
-        <w:t xml:space="preserve"> </w:t>
-      </w:r>
-      <w:r>
-        <w:t>содержит функцию</w:t>
-      </w:r>
-      <w:r>
-        <w:t xml:space="preserve"> </w:t>
-      </w:r>
-      <w:r>
         <w:rPr>
           <w:lang w:val="en-US"/>
         </w:rPr>
-        <w:t>tsp</w:t>
-      </w:r>
-      <w:r>
-        <w:t>_</w:t>
-      </w:r>
-      <w:proofErr w:type="spellStart"/>
-      <w:proofErr w:type="gramStart"/>
+        <w:t>(</w:t>
+      </w:r>
+      <w:proofErr w:type="gramEnd"/>
       <w:r>
         <w:rPr>
           <w:lang w:val="en-US"/>
         </w:rPr>
-        <w:t>dp</w:t>
-      </w:r>
-      <w:proofErr w:type="spellEnd"/>
-      <w:r>
-        <w:t>(</w:t>
-      </w:r>
-      <w:proofErr w:type="gramEnd"/>
+        <w:t>n</w:t>
+      </w:r>
       <w:r>
         <w:rPr>
           <w:lang w:val="en-US"/>
         </w:rPr>
-        <w:t>n</w:t>
-      </w:r>
-      <w:r>
         <w:t xml:space="preserve">: </w:t>
       </w:r>
       <w:r>
@@ -3176,6 +3176,9 @@
         <w:t>int</w:t>
       </w:r>
       <w:r>
+        <w:rPr>
+          <w:lang w:val="en-US"/>
+        </w:rPr>
         <w:t xml:space="preserve">, </w:t>
       </w:r>
       <w:r>
@@ -3185,6 +3188,9 @@
         <w:t>graph</w:t>
       </w:r>
       <w:r>
+        <w:rPr>
+          <w:lang w:val="en-US"/>
+        </w:rPr>
         <w:t xml:space="preserve">: </w:t>
       </w:r>
       <w:r>
@@ -3194,6 +3200,9 @@
         <w:t>list</w:t>
       </w:r>
       <w:r>
+        <w:rPr>
+          <w:lang w:val="en-US"/>
+        </w:rPr>
         <w:t>[</w:t>
       </w:r>
       <w:r>
@@ -3203,6 +3212,9 @@
         <w:t>list</w:t>
       </w:r>
       <w:r>
+        <w:rPr>
+          <w:lang w:val="en-US"/>
+        </w:rPr>
         <w:t>[</w:t>
       </w:r>
       <w:r>
@@ -3212,6 +3224,9 @@
         <w:t>int</w:t>
       </w:r>
       <w:r>
+        <w:rPr>
+          <w:lang w:val="en-US"/>
+        </w:rPr>
         <w:t xml:space="preserve">]]) -&gt; </w:t>
       </w:r>
       <w:r>
@@ -3223,7 +3238,82 @@
         <w:t>None</w:t>
       </w:r>
       <w:r>
-        <w:t xml:space="preserve"> для решения задачи коммивояжёра методом динамического программирования (алгоритм </w:t>
+        <w:rPr>
+          <w:lang w:val="en-US"/>
+        </w:rPr>
+        <w:t xml:space="preserve"> </w:t>
+      </w:r>
+      <w:r>
+        <w:t>для</w:t>
+      </w:r>
+      <w:r>
+        <w:rPr>
+          <w:lang w:val="en-US"/>
+        </w:rPr>
+        <w:t xml:space="preserve"> </w:t>
+      </w:r>
+      <w:r>
+        <w:t>решения</w:t>
+      </w:r>
+      <w:r>
+        <w:rPr>
+          <w:lang w:val="en-US"/>
+        </w:rPr>
+        <w:t xml:space="preserve"> </w:t>
+      </w:r>
+      <w:r>
+        <w:t>задачи</w:t>
+      </w:r>
+      <w:r>
+        <w:rPr>
+          <w:lang w:val="en-US"/>
+        </w:rPr>
+        <w:t xml:space="preserve"> </w:t>
+      </w:r>
+      <w:r>
+        <w:t>коммивояжёра</w:t>
+      </w:r>
+      <w:r>
+        <w:rPr>
+          <w:lang w:val="en-US"/>
+        </w:rPr>
+        <w:t xml:space="preserve"> </w:t>
+      </w:r>
+      <w:r>
+        <w:t>методом</w:t>
+      </w:r>
+      <w:r>
+        <w:rPr>
+          <w:lang w:val="en-US"/>
+        </w:rPr>
+        <w:t xml:space="preserve"> </w:t>
+      </w:r>
+      <w:r>
+        <w:t>динамического</w:t>
+      </w:r>
+      <w:r>
+        <w:rPr>
+          <w:lang w:val="en-US"/>
+        </w:rPr>
+        <w:t xml:space="preserve"> </w:t>
+      </w:r>
+      <w:r>
+        <w:t>программирования</w:t>
+      </w:r>
+      <w:r>
+        <w:rPr>
+          <w:lang w:val="en-US"/>
+        </w:rPr>
+        <w:t xml:space="preserve"> (</w:t>
+      </w:r>
+      <w:r>
+        <w:t>алгоритм</w:t>
+      </w:r>
+      <w:r>
+        <w:rPr>
+          <w:lang w:val="en-US"/>
+        </w:rPr>
+        <w:t xml:space="preserve"> </w:t>
       </w:r>
       <w:proofErr w:type="spellStart"/>
       <w:r>
@@ -3231,7 +3321,19 @@
       </w:r>
       <w:proofErr w:type="spellEnd"/>
       <w:r>
-        <w:t>-Капра).</w:t>
+        <w:rPr>
+          <w:lang w:val="en-US"/>
+        </w:rPr>
+        <w:t>-</w:t>
+      </w:r>
+      <w:r>
+        <w:t>Капра</w:t>
+      </w:r>
+      <w:r>
+        <w:rPr>
+          <w:lang w:val="en-US"/>
+        </w:rPr>
+        <w:t>).</w:t>
       </w:r>
     </w:p>
     <w:p>
@@ -3273,13 +3375,7 @@
       </w:r>
       <w:proofErr w:type="spellEnd"/>
       <w:r>
-        <w:t xml:space="preserve"> содержит функции </w:t>
-      </w:r>
-      <w:r>
-        <w:t>для решения задачи коммивояжёра</w:t>
-      </w:r>
-      <w:r>
-        <w:t xml:space="preserve"> приближённым алгоритмом АЛШ-2 (</w:t>
+        <w:t xml:space="preserve"> содержит функции для решения задачи коммивояжёра приближённым алгоритмом АЛШ-2 (</w:t>
       </w:r>
       <w:r>
         <w:t>А</w:t>
@@ -3365,10 +3461,7 @@
         <w:t>float</w:t>
       </w:r>
       <w:r>
-        <w:t xml:space="preserve"> - </w:t>
-      </w:r>
-      <w:r>
-        <w:t>Функция для вычисления стоимости</w:t>
+        <w:t xml:space="preserve"> - Функция для вычисления стоимости</w:t>
       </w:r>
       <w:r>
         <w:t xml:space="preserve"> </w:t>
@@ -3398,6 +3491,7 @@
           <w:b w:val="0"/>
           <w:bCs w:val="0"/>
           <w:szCs w:val="24"/>
+          <w:lang w:val="en-US"/>
         </w:rPr>
       </w:pPr>
       <w:r>
@@ -3851,7 +3945,6 @@
               <w:pStyle w:val="Textbody"/>
               <w:ind w:firstLine="0"/>
               <w:rPr>
-                <w:rFonts w:hint="eastAsia"/>
                 <w:lang w:val="en-US"/>
               </w:rPr>
             </w:pPr>
@@ -3905,6 +3998,15 @@
             </w:pPr>
             <w:r>
               <w:t>Точный метод.</w:t>
+            </w:r>
+            <w:r>
+              <w:rPr>
+                <w:lang w:val="en-US"/>
+              </w:rPr>
+              <w:t xml:space="preserve"> </w:t>
+            </w:r>
+            <w:r>
+              <w:t>Матрица несимметричная.</w:t>
             </w:r>
           </w:p>
           <w:p>
@@ -4312,9 +4414,6 @@
             <w:pPr>
               <w:pStyle w:val="Textbody"/>
               <w:ind w:firstLine="0"/>
-              <w:rPr>
-                <w:rFonts w:hint="eastAsia"/>
-              </w:rPr>
             </w:pPr>
             <w:r>
               <w:rPr>
@@ -4367,6 +4466,21 @@
             </w:r>
             <w:r>
               <w:t>.</w:t>
+            </w:r>
+            <w:r>
+              <w:t xml:space="preserve"> </w:t>
+            </w:r>
+            <w:r>
+              <w:t xml:space="preserve">Матрица </w:t>
+            </w:r>
+            <w:r>
+              <w:t>несимметричная</w:t>
+            </w:r>
+            <w:r>
+              <w:t>.</w:t>
+            </w:r>
+            <w:r>
+              <w:t xml:space="preserve"> В отличии от точного метода </w:t>
             </w:r>
           </w:p>
           <w:p>
@@ -4457,9 +4571,6 @@
             <w:pPr>
               <w:pStyle w:val="Textbody"/>
               <w:ind w:firstLine="0"/>
-              <w:rPr>
-                <w:rFonts w:hint="eastAsia"/>
-              </w:rPr>
             </w:pPr>
             <w:r>
               <w:t>0 1 0</w:t>
@@ -7867,6 +7978,7 @@
   <w:style w:type="character" w:default="1" w:styleId="a0">
     <w:name w:val="Default Paragraph Font"/>
     <w:uiPriority w:val="1"/>
+    <w:semiHidden/>
     <w:unhideWhenUsed/>
   </w:style>
   <w:style w:type="table" w:default="1" w:styleId="a1">

</xml_diff>

<commit_message>
Add testing and pdf file of report LR2.
</commit_message>
<xml_diff>
--- a/LR2/Korshkov_Aleksandr_lr2_8.docx
+++ b/LR2/Korshkov_Aleksandr_lr2_8.docx
@@ -1729,7 +1729,6 @@
         <w:rPr>
           <w:sz w:val="28"/>
           <w:szCs w:val="28"/>
-          <w:lang w:val="en-US"/>
         </w:rPr>
       </w:pPr>
       <w:r>
@@ -3693,7 +3692,7 @@
     </w:p>
     <w:tbl>
       <w:tblPr>
-        <w:tblW w:w="9570" w:type="dxa"/>
+        <w:tblW w:w="9381" w:type="dxa"/>
         <w:tblInd w:w="177" w:type="dxa"/>
         <w:tblLayout w:type="fixed"/>
         <w:tblCellMar>
@@ -3704,8 +3703,8 @@
       </w:tblPr>
       <w:tblGrid>
         <w:gridCol w:w="387"/>
-        <w:gridCol w:w="2127"/>
-        <w:gridCol w:w="2268"/>
+        <w:gridCol w:w="2181"/>
+        <w:gridCol w:w="2025"/>
         <w:gridCol w:w="4788"/>
       </w:tblGrid>
       <w:tr>
@@ -3732,7 +3731,6 @@
             <w:pPr>
               <w:pStyle w:val="Textbody"/>
               <w:ind w:firstLine="0"/>
-              <w:jc w:val="left"/>
             </w:pPr>
             <w:r>
               <w:t>№</w:t>
@@ -3741,7 +3739,7 @@
         </w:tc>
         <w:tc>
           <w:tcPr>
-            <w:tcW w:w="2127" w:type="dxa"/>
+            <w:tcW w:w="2181" w:type="dxa"/>
             <w:tcBorders>
               <w:top w:val="single" w:sz="2" w:space="0" w:color="000000"/>
               <w:left w:val="single" w:sz="2" w:space="0" w:color="000000"/>
@@ -3759,7 +3757,6 @@
             <w:pPr>
               <w:pStyle w:val="Textbody"/>
               <w:ind w:firstLine="0"/>
-              <w:jc w:val="left"/>
             </w:pPr>
             <w:r>
               <w:t>Входные данные</w:t>
@@ -3768,7 +3765,7 @@
         </w:tc>
         <w:tc>
           <w:tcPr>
-            <w:tcW w:w="2268" w:type="dxa"/>
+            <w:tcW w:w="2025" w:type="dxa"/>
             <w:tcBorders>
               <w:top w:val="single" w:sz="2" w:space="0" w:color="000000"/>
               <w:left w:val="single" w:sz="2" w:space="0" w:color="000000"/>
@@ -3786,7 +3783,6 @@
             <w:pPr>
               <w:pStyle w:val="Textbody"/>
               <w:ind w:firstLine="0"/>
-              <w:jc w:val="left"/>
             </w:pPr>
             <w:r>
               <w:t>Выходные данные</w:t>
@@ -3813,7 +3809,6 @@
             <w:pPr>
               <w:pStyle w:val="Textbody"/>
               <w:ind w:firstLine="0"/>
-              <w:jc w:val="left"/>
             </w:pPr>
             <w:r>
               <w:t>Комментарии</w:t>
@@ -3846,7 +3841,6 @@
             <w:pPr>
               <w:pStyle w:val="Textbody"/>
               <w:ind w:firstLine="0"/>
-              <w:jc w:val="center"/>
             </w:pPr>
             <w:r>
               <w:t>1</w:t>
@@ -3855,7 +3849,7 @@
         </w:tc>
         <w:tc>
           <w:tcPr>
-            <w:tcW w:w="2127" w:type="dxa"/>
+            <w:tcW w:w="2181" w:type="dxa"/>
             <w:tcBorders>
               <w:top w:val="single" w:sz="2" w:space="0" w:color="000000"/>
               <w:left w:val="single" w:sz="2" w:space="0" w:color="000000"/>
@@ -3926,7 +3920,7 @@
         </w:tc>
         <w:tc>
           <w:tcPr>
-            <w:tcW w:w="2268" w:type="dxa"/>
+            <w:tcW w:w="2025" w:type="dxa"/>
             <w:tcBorders>
               <w:top w:val="single" w:sz="2" w:space="0" w:color="000000"/>
               <w:left w:val="single" w:sz="2" w:space="0" w:color="000000"/>
@@ -3944,14 +3938,10 @@
             <w:pPr>
               <w:pStyle w:val="Textbody"/>
               <w:ind w:firstLine="0"/>
-              <w:rPr>
-                <w:lang w:val="en-US"/>
-              </w:rPr>
             </w:pPr>
             <w:r>
               <w:rPr>
                 <w:rFonts w:hint="eastAsia"/>
-                <w:lang w:val="en-US"/>
               </w:rPr>
               <w:t>78</w:t>
             </w:r>
@@ -3960,15 +3950,10 @@
             <w:pPr>
               <w:pStyle w:val="Textbody"/>
               <w:ind w:firstLine="0"/>
-              <w:jc w:val="left"/>
-              <w:rPr>
-                <w:lang w:val="en-US"/>
-              </w:rPr>
             </w:pPr>
             <w:r>
               <w:rPr>
                 <w:rFonts w:hint="eastAsia"/>
-                <w:lang w:val="en-US"/>
               </w:rPr>
               <w:t>0 4 2 3 1 0</w:t>
             </w:r>
@@ -3994,26 +3979,24 @@
             <w:pPr>
               <w:pStyle w:val="Textbody"/>
               <w:ind w:firstLine="0"/>
-              <w:jc w:val="left"/>
             </w:pPr>
             <w:r>
               <w:t>Точный метод.</w:t>
             </w:r>
             <w:r>
-              <w:rPr>
-                <w:lang w:val="en-US"/>
-              </w:rPr>
               <w:t xml:space="preserve"> </w:t>
             </w:r>
             <w:r>
               <w:t>Матрица несимметричная.</w:t>
+            </w:r>
+            <w:r>
+              <w:t xml:space="preserve"> Результат вычислен корректно</w:t>
             </w:r>
           </w:p>
           <w:p>
             <w:pPr>
               <w:pStyle w:val="Textbody"/>
               <w:ind w:firstLine="0"/>
-              <w:jc w:val="left"/>
             </w:pPr>
           </w:p>
         </w:tc>
@@ -4043,7 +4026,6 @@
             <w:pPr>
               <w:pStyle w:val="Textbody"/>
               <w:ind w:firstLine="0"/>
-              <w:jc w:val="center"/>
             </w:pPr>
             <w:r>
               <w:t>2</w:t>
@@ -4052,7 +4034,7 @@
         </w:tc>
         <w:tc>
           <w:tcPr>
-            <w:tcW w:w="2127" w:type="dxa"/>
+            <w:tcW w:w="2181" w:type="dxa"/>
             <w:tcBorders>
               <w:top w:val="single" w:sz="2" w:space="0" w:color="000000"/>
               <w:left w:val="single" w:sz="2" w:space="0" w:color="000000"/>
@@ -4105,7 +4087,7 @@
         </w:tc>
         <w:tc>
           <w:tcPr>
-            <w:tcW w:w="2268" w:type="dxa"/>
+            <w:tcW w:w="2025" w:type="dxa"/>
             <w:tcBorders>
               <w:top w:val="single" w:sz="2" w:space="0" w:color="000000"/>
               <w:left w:val="single" w:sz="2" w:space="0" w:color="000000"/>
@@ -4123,15 +4105,8 @@
             <w:pPr>
               <w:pStyle w:val="Textbody"/>
               <w:ind w:firstLine="0"/>
-              <w:jc w:val="left"/>
-              <w:rPr>
-                <w:lang w:val="en-US"/>
-              </w:rPr>
             </w:pPr>
             <w:r>
-              <w:rPr>
-                <w:lang w:val="en-US"/>
-              </w:rPr>
               <w:t>no path</w:t>
             </w:r>
           </w:p>
@@ -4156,17 +4131,21 @@
             <w:pPr>
               <w:pStyle w:val="Textbody"/>
               <w:ind w:firstLine="0"/>
-              <w:jc w:val="left"/>
             </w:pPr>
             <w:r>
               <w:t>Точный метод.</w:t>
+            </w:r>
+            <w:r>
+              <w:t xml:space="preserve"> </w:t>
+            </w:r>
+            <w:r>
+              <w:t>Пути нет.</w:t>
             </w:r>
           </w:p>
           <w:p>
             <w:pPr>
               <w:pStyle w:val="Textbody"/>
               <w:ind w:firstLine="0"/>
-              <w:jc w:val="left"/>
             </w:pPr>
           </w:p>
         </w:tc>
@@ -4196,7 +4175,6 @@
             <w:pPr>
               <w:pStyle w:val="Textbody"/>
               <w:ind w:firstLine="0"/>
-              <w:jc w:val="center"/>
             </w:pPr>
             <w:r>
               <w:t>3</w:t>
@@ -4205,7 +4183,7 @@
         </w:tc>
         <w:tc>
           <w:tcPr>
-            <w:tcW w:w="2127" w:type="dxa"/>
+            <w:tcW w:w="2181" w:type="dxa"/>
             <w:tcBorders>
               <w:top w:val="single" w:sz="2" w:space="0" w:color="000000"/>
               <w:left w:val="single" w:sz="2" w:space="0" w:color="000000"/>
@@ -4221,18 +4199,71 @@
           </w:tcPr>
           <w:p>
             <w:pPr>
-              <w:rPr>
-                <w:rFonts w:ascii="Times New Roman" w:hAnsi="Times New Roman" w:cs="Times New Roman"/>
-                <w:sz w:val="28"/>
-                <w:szCs w:val="28"/>
-                <w:lang w:val="en-US"/>
-              </w:rPr>
+              <w:pStyle w:val="Textbody"/>
+              <w:ind w:firstLine="0"/>
             </w:pPr>
+            <w:r>
+              <w:t>6</w:t>
+            </w:r>
+          </w:p>
+          <w:p>
+            <w:pPr>
+              <w:pStyle w:val="Textbody"/>
+              <w:ind w:firstLine="0"/>
+            </w:pPr>
+            <w:r>
+              <w:t>0 29 16 8 33 39</w:t>
+            </w:r>
+          </w:p>
+          <w:p>
+            <w:pPr>
+              <w:pStyle w:val="Textbody"/>
+              <w:ind w:firstLine="0"/>
+            </w:pPr>
+            <w:r>
+              <w:t>29 0 11 24 9 13</w:t>
+            </w:r>
+          </w:p>
+          <w:p>
+            <w:pPr>
+              <w:pStyle w:val="Textbody"/>
+              <w:ind w:firstLine="0"/>
+            </w:pPr>
+            <w:r>
+              <w:t>16 11 0 39 29 13</w:t>
+            </w:r>
+          </w:p>
+          <w:p>
+            <w:pPr>
+              <w:pStyle w:val="Textbody"/>
+              <w:ind w:firstLine="0"/>
+            </w:pPr>
+            <w:r>
+              <w:t>8 24 39 0 18 50</w:t>
+            </w:r>
+          </w:p>
+          <w:p>
+            <w:pPr>
+              <w:pStyle w:val="Textbody"/>
+              <w:ind w:firstLine="0"/>
+            </w:pPr>
+            <w:r>
+              <w:t>33 9 29 18 0 50</w:t>
+            </w:r>
+          </w:p>
+          <w:p>
+            <w:pPr>
+              <w:pStyle w:val="Textbody"/>
+              <w:ind w:firstLine="0"/>
+            </w:pPr>
+            <w:r>
+              <w:t>39 13 13 50 50 0</w:t>
+            </w:r>
           </w:p>
         </w:tc>
         <w:tc>
           <w:tcPr>
-            <w:tcW w:w="2268" w:type="dxa"/>
+            <w:tcW w:w="2025" w:type="dxa"/>
             <w:tcBorders>
               <w:top w:val="single" w:sz="2" w:space="0" w:color="000000"/>
               <w:left w:val="single" w:sz="2" w:space="0" w:color="000000"/>
@@ -4248,12 +4279,30 @@
           </w:tcPr>
           <w:p>
             <w:pPr>
+              <w:pStyle w:val="Textbody"/>
+              <w:ind w:firstLine="0"/>
               <w:rPr>
-                <w:rFonts w:ascii="Times New Roman" w:hAnsi="Times New Roman" w:cs="Times New Roman"/>
-                <w:sz w:val="28"/>
-                <w:szCs w:val="28"/>
+                <w:rFonts w:hint="eastAsia"/>
               </w:rPr>
             </w:pPr>
+            <w:r>
+              <w:rPr>
+                <w:rFonts w:hint="eastAsia"/>
+              </w:rPr>
+              <w:t>77</w:t>
+            </w:r>
+          </w:p>
+          <w:p>
+            <w:pPr>
+              <w:pStyle w:val="Textbody"/>
+              <w:ind w:firstLine="0"/>
+            </w:pPr>
+            <w:r>
+              <w:rPr>
+                <w:rFonts w:hint="eastAsia"/>
+              </w:rPr>
+              <w:t>0 3 4 1 5 2 0</w:t>
+            </w:r>
           </w:p>
         </w:tc>
         <w:tc>
@@ -4276,18 +4325,13 @@
             <w:pPr>
               <w:pStyle w:val="Textbody"/>
               <w:ind w:firstLine="0"/>
-              <w:jc w:val="left"/>
             </w:pPr>
             <w:r>
-              <w:t>Точный метод.</w:t>
+              <w:t>Точный метод. Матрица симметричная</w:t>
             </w:r>
-          </w:p>
-          <w:p>
-            <w:pPr>
-              <w:pStyle w:val="Textbody"/>
-              <w:ind w:firstLine="0"/>
-              <w:jc w:val="left"/>
-            </w:pPr>
+            <w:r>
+              <w:t>.</w:t>
+            </w:r>
           </w:p>
         </w:tc>
       </w:tr>
@@ -4316,7 +4360,6 @@
             <w:pPr>
               <w:pStyle w:val="Textbody"/>
               <w:ind w:firstLine="0"/>
-              <w:jc w:val="center"/>
             </w:pPr>
             <w:r>
               <w:t>4</w:t>
@@ -4325,7 +4368,7 @@
         </w:tc>
         <w:tc>
           <w:tcPr>
-            <w:tcW w:w="2127" w:type="dxa"/>
+            <w:tcW w:w="2181" w:type="dxa"/>
             <w:tcBorders>
               <w:top w:val="single" w:sz="2" w:space="0" w:color="000000"/>
               <w:left w:val="single" w:sz="2" w:space="0" w:color="000000"/>
@@ -4396,7 +4439,7 @@
         </w:tc>
         <w:tc>
           <w:tcPr>
-            <w:tcW w:w="2268" w:type="dxa"/>
+            <w:tcW w:w="2025" w:type="dxa"/>
             <w:tcBorders>
               <w:top w:val="single" w:sz="2" w:space="0" w:color="000000"/>
               <w:left w:val="single" w:sz="2" w:space="0" w:color="000000"/>
@@ -4426,7 +4469,6 @@
             <w:pPr>
               <w:pStyle w:val="Textbody"/>
               <w:ind w:firstLine="0"/>
-              <w:jc w:val="left"/>
             </w:pPr>
             <w:r>
               <w:rPr>
@@ -4456,39 +4498,31 @@
             <w:pPr>
               <w:pStyle w:val="Textbody"/>
               <w:ind w:firstLine="0"/>
-              <w:jc w:val="left"/>
             </w:pPr>
             <w:r>
-              <w:t xml:space="preserve">Приближённый </w:t>
+              <w:t>Приближённый алгоритм. Матрица несимметричная. В отличии от точного метода конечная стоимость выше</w:t>
             </w:r>
             <w:r>
-              <w:t>алгоритм</w:t>
+              <w:t xml:space="preserve">, </w:t>
             </w:r>
             <w:r>
-              <w:t>.</w:t>
-            </w:r>
-            <w:r>
-              <w:t xml:space="preserve"> </w:t>
-            </w:r>
-            <w:r>
-              <w:t xml:space="preserve">Матрица </w:t>
-            </w:r>
-            <w:r>
-              <w:t>несимметричная</w:t>
-            </w:r>
-            <w:r>
-              <w:t>.</w:t>
-            </w:r>
-            <w:r>
-              <w:t xml:space="preserve"> В отличии от точного метода </w:t>
+              <w:t>но результат был получен быстрее.</w:t>
             </w:r>
           </w:p>
           <w:p>
             <w:pPr>
               <w:pStyle w:val="Textbody"/>
               <w:ind w:firstLine="0"/>
-              <w:jc w:val="left"/>
             </w:pPr>
+            <w:r>
+              <w:t>Количество пройденных городов и сами города не изменились</w:t>
+            </w:r>
+            <w:r>
+              <w:t xml:space="preserve">, </w:t>
+            </w:r>
+            <w:r>
+              <w:t>однако порядок городов изменился.</w:t>
+            </w:r>
           </w:p>
         </w:tc>
       </w:tr>
@@ -4517,7 +4551,6 @@
             <w:pPr>
               <w:pStyle w:val="Textbody"/>
               <w:ind w:firstLine="0"/>
-              <w:jc w:val="center"/>
             </w:pPr>
             <w:r>
               <w:t>5</w:t>
@@ -4526,7 +4559,7 @@
         </w:tc>
         <w:tc>
           <w:tcPr>
-            <w:tcW w:w="2127" w:type="dxa"/>
+            <w:tcW w:w="2181" w:type="dxa"/>
             <w:tcBorders>
               <w:top w:val="single" w:sz="2" w:space="0" w:color="000000"/>
               <w:left w:val="single" w:sz="2" w:space="0" w:color="000000"/>
@@ -4564,6 +4597,7 @@
               <w:ind w:firstLine="0"/>
             </w:pPr>
             <w:r>
+              <w:lastRenderedPageBreak/>
               <w:t>1 0 1</w:t>
             </w:r>
           </w:p>
@@ -4579,7 +4613,7 @@
         </w:tc>
         <w:tc>
           <w:tcPr>
-            <w:tcW w:w="2268" w:type="dxa"/>
+            <w:tcW w:w="2025" w:type="dxa"/>
             <w:tcBorders>
               <w:top w:val="single" w:sz="2" w:space="0" w:color="000000"/>
               <w:left w:val="single" w:sz="2" w:space="0" w:color="000000"/>
@@ -4597,12 +4631,9 @@
             <w:pPr>
               <w:pStyle w:val="Textbody"/>
               <w:ind w:firstLine="0"/>
-              <w:jc w:val="left"/>
             </w:pPr>
             <w:r>
-              <w:rPr>
-                <w:lang w:val="en-US"/>
-              </w:rPr>
+              <w:lastRenderedPageBreak/>
               <w:t>no path</w:t>
             </w:r>
           </w:p>
@@ -4627,18 +4658,13 @@
             <w:pPr>
               <w:pStyle w:val="Textbody"/>
               <w:ind w:firstLine="0"/>
-              <w:jc w:val="left"/>
             </w:pPr>
             <w:r>
-              <w:t>Приближённый алгоритм.</w:t>
+              <w:t xml:space="preserve">Приближённый алгоритм. </w:t>
             </w:r>
-          </w:p>
-          <w:p>
-            <w:pPr>
-              <w:pStyle w:val="Textbody"/>
-              <w:ind w:firstLine="0"/>
-              <w:jc w:val="left"/>
-            </w:pPr>
+            <w:r>
+              <w:t>Пути нет.</w:t>
+            </w:r>
           </w:p>
         </w:tc>
       </w:tr>
@@ -4667,7 +4693,6 @@
             <w:pPr>
               <w:pStyle w:val="Textbody"/>
               <w:ind w:firstLine="0"/>
-              <w:jc w:val="center"/>
             </w:pPr>
             <w:r>
               <w:t>6</w:t>
@@ -4676,33 +4701,7 @@
         </w:tc>
         <w:tc>
           <w:tcPr>
-            <w:tcW w:w="2127" w:type="dxa"/>
-            <w:tcBorders>
-              <w:top w:val="single" w:sz="2" w:space="0" w:color="000000"/>
-              <w:left w:val="single" w:sz="2" w:space="0" w:color="000000"/>
-              <w:bottom w:val="single" w:sz="2" w:space="0" w:color="000000"/>
-              <w:right w:val="single" w:sz="2" w:space="0" w:color="000000"/>
-            </w:tcBorders>
-            <w:tcMar>
-              <w:top w:w="0" w:type="dxa"/>
-              <w:left w:w="0" w:type="dxa"/>
-              <w:bottom w:w="0" w:type="dxa"/>
-              <w:right w:w="0" w:type="dxa"/>
-            </w:tcMar>
-          </w:tcPr>
-          <w:p>
-            <w:pPr>
-              <w:rPr>
-                <w:rFonts w:ascii="Times New Roman" w:hAnsi="Times New Roman" w:cs="Times New Roman"/>
-                <w:sz w:val="28"/>
-                <w:szCs w:val="28"/>
-              </w:rPr>
-            </w:pPr>
-          </w:p>
-        </w:tc>
-        <w:tc>
-          <w:tcPr>
-            <w:tcW w:w="2268" w:type="dxa"/>
+            <w:tcW w:w="2181" w:type="dxa"/>
             <w:tcBorders>
               <w:top w:val="single" w:sz="2" w:space="0" w:color="000000"/>
               <w:left w:val="single" w:sz="2" w:space="0" w:color="000000"/>
@@ -4720,8 +4719,108 @@
             <w:pPr>
               <w:pStyle w:val="Textbody"/>
               <w:ind w:firstLine="0"/>
-              <w:jc w:val="left"/>
             </w:pPr>
+            <w:r>
+              <w:t>6</w:t>
+            </w:r>
+          </w:p>
+          <w:p>
+            <w:pPr>
+              <w:pStyle w:val="Textbody"/>
+              <w:ind w:firstLine="0"/>
+            </w:pPr>
+            <w:r>
+              <w:t>0 29 16 8 33 39</w:t>
+            </w:r>
+          </w:p>
+          <w:p>
+            <w:pPr>
+              <w:pStyle w:val="Textbody"/>
+              <w:ind w:firstLine="0"/>
+            </w:pPr>
+            <w:r>
+              <w:t>29 0 11 24 9 13</w:t>
+            </w:r>
+          </w:p>
+          <w:p>
+            <w:pPr>
+              <w:pStyle w:val="Textbody"/>
+              <w:ind w:firstLine="0"/>
+            </w:pPr>
+            <w:r>
+              <w:t>16 11 0 39 29 13</w:t>
+            </w:r>
+          </w:p>
+          <w:p>
+            <w:pPr>
+              <w:pStyle w:val="Textbody"/>
+              <w:ind w:firstLine="0"/>
+            </w:pPr>
+            <w:r>
+              <w:t>8 24 39 0 18 50</w:t>
+            </w:r>
+          </w:p>
+          <w:p>
+            <w:pPr>
+              <w:pStyle w:val="Textbody"/>
+              <w:ind w:firstLine="0"/>
+            </w:pPr>
+            <w:r>
+              <w:t>33 9 29 18 0 50</w:t>
+            </w:r>
+          </w:p>
+          <w:p>
+            <w:pPr>
+              <w:pStyle w:val="Textbody"/>
+              <w:ind w:firstLine="0"/>
+            </w:pPr>
+            <w:r>
+              <w:t>39 13 13 50 50 0</w:t>
+            </w:r>
+          </w:p>
+        </w:tc>
+        <w:tc>
+          <w:tcPr>
+            <w:tcW w:w="2025" w:type="dxa"/>
+            <w:tcBorders>
+              <w:top w:val="single" w:sz="2" w:space="0" w:color="000000"/>
+              <w:left w:val="single" w:sz="2" w:space="0" w:color="000000"/>
+              <w:bottom w:val="single" w:sz="2" w:space="0" w:color="000000"/>
+              <w:right w:val="single" w:sz="2" w:space="0" w:color="000000"/>
+            </w:tcBorders>
+            <w:tcMar>
+              <w:top w:w="0" w:type="dxa"/>
+              <w:left w:w="0" w:type="dxa"/>
+              <w:bottom w:w="0" w:type="dxa"/>
+              <w:right w:w="0" w:type="dxa"/>
+            </w:tcMar>
+          </w:tcPr>
+          <w:p>
+            <w:pPr>
+              <w:pStyle w:val="Textbody"/>
+              <w:ind w:firstLine="0"/>
+              <w:rPr>
+                <w:rFonts w:hint="eastAsia"/>
+              </w:rPr>
+            </w:pPr>
+            <w:r>
+              <w:rPr>
+                <w:rFonts w:hint="eastAsia"/>
+              </w:rPr>
+              <w:t>98</w:t>
+            </w:r>
+          </w:p>
+          <w:p>
+            <w:pPr>
+              <w:pStyle w:val="Textbody"/>
+              <w:ind w:firstLine="0"/>
+            </w:pPr>
+            <w:r>
+              <w:rPr>
+                <w:rFonts w:hint="eastAsia"/>
+              </w:rPr>
+              <w:t>0 3 4 1 2 5 0</w:t>
+            </w:r>
           </w:p>
         </w:tc>
         <w:tc>
@@ -4744,18 +4843,34 @@
             <w:pPr>
               <w:pStyle w:val="Textbody"/>
               <w:ind w:firstLine="0"/>
-              <w:jc w:val="left"/>
             </w:pPr>
             <w:r>
               <w:t>Приближённый алгоритм.</w:t>
+            </w:r>
+            <w:r>
+              <w:t xml:space="preserve"> </w:t>
+            </w:r>
+            <w:r>
+              <w:t>Матрица симметричная.</w:t>
+            </w:r>
+            <w:r>
+              <w:t xml:space="preserve"> Как и в случае 4 алгоритм отработал</w:t>
+            </w:r>
+            <w:r>
+              <w:t xml:space="preserve"> </w:t>
+            </w:r>
+            <w:r>
+              <w:t>быстро и с большей стоимостью.</w:t>
             </w:r>
           </w:p>
           <w:p>
             <w:pPr>
               <w:pStyle w:val="Textbody"/>
               <w:ind w:firstLine="0"/>
-              <w:jc w:val="left"/>
             </w:pPr>
+            <w:r>
+              <w:t>Порядок городов изменён.</w:t>
+            </w:r>
           </w:p>
         </w:tc>
       </w:tr>
@@ -7978,7 +8093,6 @@
   <w:style w:type="character" w:default="1" w:styleId="a0">
     <w:name w:val="Default Paragraph Font"/>
     <w:uiPriority w:val="1"/>
-    <w:semiHidden/>
     <w:unhideWhenUsed/>
   </w:style>
   <w:style w:type="table" w:default="1" w:styleId="a1">

</xml_diff>